<commit_message>
FRe new folder names
</commit_message>
<xml_diff>
--- a/_Adminstratives/Todos.docx
+++ b/_Adminstratives/Todos.docx
@@ -17,7 +17,16 @@
         <w:spacing w:after="0"/>
       </w:pPr>
       <w:r>
-        <w:t>Backend: JWT und Security</w:t>
+        <w:t>Abgabe 2</w:t>
+      </w:r>
+      <w:r>
+        <w:t xml:space="preserve"> - </w:t>
+      </w:r>
+      <w:r>
+        <w:t xml:space="preserve">Backend: </w:t>
+      </w:r>
+      <w:r>
+        <w:t>Login functionality</w:t>
       </w:r>
     </w:p>
     <w:p>
@@ -30,25 +39,10 @@
         <w:spacing w:after="0"/>
       </w:pPr>
       <w:r>
-        <w:t xml:space="preserve">Frontend: alle Files aufteilen auf </w:t>
-      </w:r>
-      <w:proofErr w:type="spellStart"/>
-      <w:proofErr w:type="gramStart"/>
-      <w:r>
-        <w:t>HTML,css</w:t>
-      </w:r>
-      <w:proofErr w:type="spellEnd"/>
-      <w:proofErr w:type="gramEnd"/>
-      <w:r>
-        <w:t xml:space="preserve">, </w:t>
-      </w:r>
-      <w:proofErr w:type="spellStart"/>
-      <w:r>
-        <w:t>js</w:t>
-      </w:r>
-      <w:proofErr w:type="spellEnd"/>
-      <w:r>
-        <w:t xml:space="preserve"> – Christian </w:t>
+        <w:t xml:space="preserve">Abgabe 2 - Backend: </w:t>
+      </w:r>
+      <w:r>
+        <w:t>JWT handling</w:t>
       </w:r>
     </w:p>
     <w:p>
@@ -61,31 +55,10 @@
         <w:spacing w:after="0"/>
       </w:pPr>
       <w:r>
-        <w:t>Frontend: Routing</w:t>
-      </w:r>
-    </w:p>
-    <w:p>
-      <w:pPr>
-        <w:spacing w:after="0"/>
-      </w:pPr>
-    </w:p>
-    <w:p>
-      <w:pPr>
-        <w:spacing w:after="0"/>
-      </w:pPr>
-    </w:p>
-    <w:p>
-      <w:pPr>
-        <w:spacing w:after="0"/>
-        <w:rPr>
-          <w:u w:val="single"/>
-        </w:rPr>
-      </w:pPr>
-      <w:r>
-        <w:rPr>
-          <w:u w:val="single"/>
-        </w:rPr>
-        <w:t>Später:</w:t>
+        <w:t xml:space="preserve">Abgabe 2 - Backend: </w:t>
+      </w:r>
+      <w:r>
+        <w:t>Security configuration</w:t>
       </w:r>
     </w:p>
     <w:p>
@@ -97,13 +70,153 @@
         </w:numPr>
         <w:spacing w:after="0"/>
       </w:pPr>
-      <w:proofErr w:type="spellStart"/>
-      <w:r>
-        <w:t>Forntend</w:t>
-      </w:r>
-      <w:proofErr w:type="spellEnd"/>
-      <w:r>
-        <w:t xml:space="preserve"> mit Backend verbinden</w:t>
+      <w:r>
+        <w:t xml:space="preserve">Abgabe 2 - Backend: </w:t>
+      </w:r>
+      <w:r>
+        <w:t>Ressource permissions</w:t>
+      </w:r>
+    </w:p>
+    <w:p>
+      <w:pPr>
+        <w:pStyle w:val="Listenabsatz"/>
+        <w:spacing w:after="0"/>
+      </w:pPr>
+    </w:p>
+    <w:p>
+      <w:pPr>
+        <w:pStyle w:val="Listenabsatz"/>
+        <w:numPr>
+          <w:ilvl w:val="0"/>
+          <w:numId w:val="1"/>
+        </w:numPr>
+        <w:spacing w:after="0"/>
+      </w:pPr>
+      <w:r>
+        <w:t>Abgabe 2 - Frontend: Authentifizierung</w:t>
+      </w:r>
+    </w:p>
+    <w:p>
+      <w:pPr>
+        <w:pStyle w:val="Listenabsatz"/>
+        <w:numPr>
+          <w:ilvl w:val="0"/>
+          <w:numId w:val="1"/>
+        </w:numPr>
+        <w:spacing w:after="0"/>
+      </w:pPr>
+      <w:r>
+        <w:t xml:space="preserve">Abgabe 2 - Frontend: </w:t>
+      </w:r>
+      <w:r>
+        <w:t>Autorisierung</w:t>
+      </w:r>
+    </w:p>
+    <w:p>
+      <w:pPr>
+        <w:pStyle w:val="Listenabsatz"/>
+        <w:numPr>
+          <w:ilvl w:val="0"/>
+          <w:numId w:val="1"/>
+        </w:numPr>
+        <w:spacing w:after="0"/>
+      </w:pPr>
+      <w:r>
+        <w:t>Abgabe 2 - Frontend: Formulare</w:t>
+      </w:r>
+      <w:r>
+        <w:t xml:space="preserve"> (gefordert)</w:t>
+      </w:r>
+      <w:r>
+        <w:t xml:space="preserve"> und statische Seiten</w:t>
+      </w:r>
+      <w:r>
+        <w:t xml:space="preserve"> (nicht klar ob wirklich gefordert)</w:t>
+      </w:r>
+    </w:p>
+    <w:p>
+      <w:pPr>
+        <w:pStyle w:val="Listenabsatz"/>
+        <w:numPr>
+          <w:ilvl w:val="0"/>
+          <w:numId w:val="1"/>
+        </w:numPr>
+        <w:spacing w:after="0"/>
+      </w:pPr>
+      <w:r>
+        <w:t>Abgabe 2 - Frontend: Formularvalidierung</w:t>
+      </w:r>
+      <w:r>
+        <w:t xml:space="preserve"> -Christian</w:t>
+      </w:r>
+    </w:p>
+    <w:p>
+      <w:pPr>
+        <w:pStyle w:val="Listenabsatz"/>
+        <w:numPr>
+          <w:ilvl w:val="0"/>
+          <w:numId w:val="1"/>
+        </w:numPr>
+        <w:spacing w:after="0"/>
+      </w:pPr>
+      <w:r>
+        <w:t xml:space="preserve">Abgabe 2 - </w:t>
+      </w:r>
+      <w:r>
+        <w:t>Frontend:</w:t>
+      </w:r>
+      <w:r>
+        <w:t xml:space="preserve"> Navigation</w:t>
+      </w:r>
+      <w:r>
+        <w:t xml:space="preserve"> - Flo</w:t>
+      </w:r>
+    </w:p>
+    <w:p>
+      <w:pPr>
+        <w:pStyle w:val="Listenabsatz"/>
+        <w:numPr>
+          <w:ilvl w:val="0"/>
+          <w:numId w:val="1"/>
+        </w:numPr>
+        <w:spacing w:after="0"/>
+      </w:pPr>
+    </w:p>
+    <w:p>
+      <w:pPr>
+        <w:spacing w:after="0"/>
+      </w:pPr>
+    </w:p>
+    <w:p>
+      <w:pPr>
+        <w:spacing w:after="0"/>
+      </w:pPr>
+    </w:p>
+    <w:p>
+      <w:pPr>
+        <w:spacing w:after="0"/>
+        <w:rPr>
+          <w:u w:val="single"/>
+        </w:rPr>
+      </w:pPr>
+      <w:r>
+        <w:rPr>
+          <w:u w:val="single"/>
+        </w:rPr>
+        <w:t>Später:</w:t>
+      </w:r>
+    </w:p>
+    <w:p>
+      <w:pPr>
+        <w:pStyle w:val="Listenabsatz"/>
+        <w:numPr>
+          <w:ilvl w:val="0"/>
+          <w:numId w:val="1"/>
+        </w:numPr>
+        <w:spacing w:after="0"/>
+      </w:pPr>
+      <w:r>
+        <w:t>Forntend mit Backend verbinden</w:t>
       </w:r>
     </w:p>
     <w:p>
@@ -128,6 +241,19 @@
           <w:u w:val="single"/>
         </w:rPr>
         <w:t>erledigt</w:t>
+      </w:r>
+    </w:p>
+    <w:p>
+      <w:pPr>
+        <w:pStyle w:val="Listenabsatz"/>
+        <w:numPr>
+          <w:ilvl w:val="0"/>
+          <w:numId w:val="1"/>
+        </w:numPr>
+        <w:spacing w:after="0"/>
+      </w:pPr>
+      <w:r>
+        <w:t xml:space="preserve">Frontend: alle Files aufteilen auf HTML,css, js – Christian </w:t>
       </w:r>
     </w:p>
     <w:p>
@@ -882,7 +1008,6 @@
   <w:style w:type="character" w:default="1" w:styleId="Absatz-Standardschriftart">
     <w:name w:val="Default Paragraph Font"/>
     <w:uiPriority w:val="1"/>
-    <w:semiHidden/>
     <w:unhideWhenUsed/>
   </w:style>
   <w:style w:type="table" w:default="1" w:styleId="NormaleTabelle">

</xml_diff>

<commit_message>
registry form validation finished
</commit_message>
<xml_diff>
--- a/_Adminstratives/Todos.docx
+++ b/_Adminstratives/Todos.docx
@@ -17,10 +17,7 @@
         <w:spacing w:after="0"/>
       </w:pPr>
       <w:r>
-        <w:t>Abgabe 2</w:t>
-      </w:r>
-      <w:r>
-        <w:t xml:space="preserve"> - </w:t>
+        <w:t xml:space="preserve">Abgabe 2 - </w:t>
       </w:r>
       <w:r>
         <w:t xml:space="preserve">Backend: </w:t>
@@ -106,10 +103,7 @@
         <w:spacing w:after="0"/>
       </w:pPr>
       <w:r>
-        <w:t xml:space="preserve">Abgabe 2 - Frontend: </w:t>
-      </w:r>
-      <w:r>
-        <w:t>Autorisierung</w:t>
+        <w:t>Abgabe 2 - Frontend: Autorisierung</w:t>
       </w:r>
     </w:p>
     <w:p>
@@ -122,16 +116,7 @@
         <w:spacing w:after="0"/>
       </w:pPr>
       <w:r>
-        <w:t>Abgabe 2 - Frontend: Formulare</w:t>
-      </w:r>
-      <w:r>
-        <w:t xml:space="preserve"> (gefordert)</w:t>
-      </w:r>
-      <w:r>
-        <w:t xml:space="preserve"> und statische Seiten</w:t>
-      </w:r>
-      <w:r>
-        <w:t xml:space="preserve"> (nicht klar ob wirklich gefordert)</w:t>
+        <w:t>Abgabe 2 - Frontend: Formulare (gefordert) und statische Seiten (nicht klar ob wirklich gefordert)</w:t>
       </w:r>
     </w:p>
     <w:p>
@@ -169,8 +154,20 @@
         <w:t xml:space="preserve"> Navigation</w:t>
       </w:r>
       <w:r>
-        <w:t xml:space="preserve"> - Flo</w:t>
-      </w:r>
+        <w:t xml:space="preserve"> </w:t>
+      </w:r>
+      <w:r>
+        <w:t>–</w:t>
+      </w:r>
+      <w:r>
+        <w:t xml:space="preserve"> Flo</w:t>
+      </w:r>
+    </w:p>
+    <w:p>
+      <w:pPr>
+        <w:pStyle w:val="Listenabsatz"/>
+        <w:spacing w:after="0"/>
+      </w:pPr>
     </w:p>
     <w:p>
       <w:pPr>
@@ -181,6 +178,35 @@
         </w:numPr>
         <w:spacing w:after="0"/>
       </w:pPr>
+      <w:r>
+        <w:t>Bug bei Admin / Nomaler Navbar</w:t>
+      </w:r>
+    </w:p>
+    <w:p>
+      <w:pPr>
+        <w:pStyle w:val="Listenabsatz"/>
+        <w:numPr>
+          <w:ilvl w:val="0"/>
+          <w:numId w:val="1"/>
+        </w:numPr>
+        <w:spacing w:after="0"/>
+      </w:pPr>
+      <w:r>
+        <w:t>Navigation Login / Burger fehlt</w:t>
+      </w:r>
+    </w:p>
+    <w:p>
+      <w:pPr>
+        <w:pStyle w:val="Listenabsatz"/>
+        <w:numPr>
+          <w:ilvl w:val="0"/>
+          <w:numId w:val="1"/>
+        </w:numPr>
+        <w:spacing w:after="0"/>
+      </w:pPr>
+      <w:r>
+        <w:t>Produktliste / Benutzer  / Bestellungen – Cards – Text nichts sichtbaer</w:t>
+      </w:r>
     </w:p>
     <w:p>
       <w:pPr>
@@ -1008,6 +1034,7 @@
   <w:style w:type="character" w:default="1" w:styleId="Absatz-Standardschriftart">
     <w:name w:val="Default Paragraph Font"/>
     <w:uiPriority w:val="1"/>
+    <w:semiHidden/>
     <w:unhideWhenUsed/>
   </w:style>
   <w:style w:type="table" w:default="1" w:styleId="NormaleTabelle">

</xml_diff>